<commit_message>
Added to the Notes
Added/reorganized information on strings.
Added a note page about the math and cmath modules.
</commit_message>
<xml_diff>
--- a/Notes/Strings.docx
+++ b/Notes/Strings.docx
@@ -563,7 +563,7 @@
           <w:sz w:val="20"/>
           <w:szCs w:val="20"/>
         </w:rPr>
-        <w:object w:dxaOrig="9360" w:dyaOrig="2823" w14:anchorId="68D69745">
+        <w:object w:dxaOrig="9360" w:dyaOrig="3776" w14:anchorId="68D69745">
           <v:shapetype id="_x0000_t75" coordsize="21600,21600" o:spt="75" o:preferrelative="t" path="m@4@5l@4@11@9@11@9@5xe" filled="f" stroked="f">
             <v:stroke joinstyle="miter"/>
             <v:formulas>
@@ -583,22 +583,12 @@
             <v:path o:extrusionok="f" gradientshapeok="t" o:connecttype="rect"/>
             <o:lock v:ext="edit" aspectratio="t"/>
           </v:shapetype>
-          <v:shape id="_x0000_i1025" type="#_x0000_t75" style="width:468pt;height:141pt" o:ole="">
-            <v:imagedata r:id="rId4" o:title=""/>
+          <v:shape id="_x0000_i1037" type="#_x0000_t75" style="width:468pt;height:188.25pt" o:ole="">
+            <v:imagedata r:id="rId6" o:title=""/>
           </v:shape>
-          <o:OLEObject Type="Embed" ProgID="Word.OpenDocumentText.12" ShapeID="_x0000_i1025" DrawAspect="Content" ObjectID="_1723645846" r:id="rId5"/>
+          <o:OLEObject Type="Embed" ProgID="Word.OpenDocumentText.12" ShapeID="_x0000_i1037" DrawAspect="Content" ObjectID="_1725971538" r:id="rId7"/>
         </w:object>
       </w:r>
-    </w:p>
-    <w:p>
-      <w:pPr>
-        <w:rPr>
-          <w:rFonts w:ascii="Courier New" w:eastAsia="Times New Roman" w:hAnsi="Courier New" w:cs="Courier New"/>
-          <w:color w:val="008000"/>
-          <w:sz w:val="20"/>
-          <w:szCs w:val="20"/>
-        </w:rPr>
-      </w:pPr>
     </w:p>
     <w:sectPr>
       <w:pgSz w:w="12240" w:h="15840"/>
@@ -608,6 +598,56 @@
     </w:sectPr>
   </w:body>
 </w:document>
+</file>
+
+<file path=word/endnotes.xml><?xml version="1.0" encoding="utf-8"?>
+<w:endnotes xmlns:wpc="http://schemas.microsoft.com/office/word/2010/wordprocessingCanvas" xmlns:cx="http://schemas.microsoft.com/office/drawing/2014/chartex" xmlns:cx1="http://schemas.microsoft.com/office/drawing/2015/9/8/chartex" xmlns:cx2="http://schemas.microsoft.com/office/drawing/2015/10/21/chartex" xmlns:cx3="http://schemas.microsoft.com/office/drawing/2016/5/9/chartex" xmlns:cx4="http://schemas.microsoft.com/office/drawing/2016/5/10/chartex" xmlns:cx5="http://schemas.microsoft.com/office/drawing/2016/5/11/chartex" xmlns:cx6="http://schemas.microsoft.com/office/drawing/2016/5/12/chartex" xmlns:cx7="http://schemas.microsoft.com/office/drawing/2016/5/13/chartex" xmlns:cx8="http://schemas.microsoft.com/office/drawing/2016/5/14/chartex" xmlns:mc="http://schemas.openxmlformats.org/markup-compatibility/2006" xmlns:aink="http://schemas.microsoft.com/office/drawing/2016/ink" xmlns:am3d="http://schemas.microsoft.com/office/drawing/2017/model3d" xmlns:o="urn:schemas-microsoft-com:office:office" xmlns:oel="http://schemas.microsoft.com/office/2019/extlst" xmlns:r="http://schemas.openxmlformats.org/officeDocument/2006/relationships" xmlns:m="http://schemas.openxmlformats.org/officeDocument/2006/math" xmlns:v="urn:schemas-microsoft-com:vml" xmlns:wp14="http://schemas.microsoft.com/office/word/2010/wordprocessingDrawing" xmlns:wp="http://schemas.openxmlformats.org/drawingml/2006/wordprocessingDrawing" xmlns:w10="urn:schemas-microsoft-com:office:word" xmlns:w="http://schemas.openxmlformats.org/wordprocessingml/2006/main" xmlns:w14="http://schemas.microsoft.com/office/word/2010/wordml" xmlns:w15="http://schemas.microsoft.com/office/word/2012/wordml" xmlns:w16cex="http://schemas.microsoft.com/office/word/2018/wordml/cex" xmlns:w16cid="http://schemas.microsoft.com/office/word/2016/wordml/cid" xmlns:w16="http://schemas.microsoft.com/office/word/2018/wordml" xmlns:w16sdtdh="http://schemas.microsoft.com/office/word/2020/wordml/sdtdatahash" xmlns:w16se="http://schemas.microsoft.com/office/word/2015/wordml/symex" xmlns:wpg="http://schemas.microsoft.com/office/word/2010/wordprocessingGroup" xmlns:wpi="http://schemas.microsoft.com/office/word/2010/wordprocessingInk" xmlns:wne="http://schemas.microsoft.com/office/word/2006/wordml" xmlns:wps="http://schemas.microsoft.com/office/word/2010/wordprocessingShape" mc:Ignorable="w14 w15 w16se w16cid w16 w16cex w16sdtdh wp14">
+  <w:endnote w:type="separator" w:id="-1">
+    <w:p>
+      <w:pPr>
+        <w:spacing w:after="0" w:line="240" w:lineRule="auto"/>
+      </w:pPr>
+      <w:r>
+        <w:separator/>
+      </w:r>
+    </w:p>
+  </w:endnote>
+  <w:endnote w:type="continuationSeparator" w:id="0">
+    <w:p>
+      <w:pPr>
+        <w:spacing w:after="0" w:line="240" w:lineRule="auto"/>
+      </w:pPr>
+      <w:r>
+        <w:continuationSeparator/>
+      </w:r>
+    </w:p>
+  </w:endnote>
+</w:endnotes>
+</file>
+
+<file path=word/footnotes.xml><?xml version="1.0" encoding="utf-8"?>
+<w:footnotes xmlns:wpc="http://schemas.microsoft.com/office/word/2010/wordprocessingCanvas" xmlns:cx="http://schemas.microsoft.com/office/drawing/2014/chartex" xmlns:cx1="http://schemas.microsoft.com/office/drawing/2015/9/8/chartex" xmlns:cx2="http://schemas.microsoft.com/office/drawing/2015/10/21/chartex" xmlns:cx3="http://schemas.microsoft.com/office/drawing/2016/5/9/chartex" xmlns:cx4="http://schemas.microsoft.com/office/drawing/2016/5/10/chartex" xmlns:cx5="http://schemas.microsoft.com/office/drawing/2016/5/11/chartex" xmlns:cx6="http://schemas.microsoft.com/office/drawing/2016/5/12/chartex" xmlns:cx7="http://schemas.microsoft.com/office/drawing/2016/5/13/chartex" xmlns:cx8="http://schemas.microsoft.com/office/drawing/2016/5/14/chartex" xmlns:mc="http://schemas.openxmlformats.org/markup-compatibility/2006" xmlns:aink="http://schemas.microsoft.com/office/drawing/2016/ink" xmlns:am3d="http://schemas.microsoft.com/office/drawing/2017/model3d" xmlns:o="urn:schemas-microsoft-com:office:office" xmlns:oel="http://schemas.microsoft.com/office/2019/extlst" xmlns:r="http://schemas.openxmlformats.org/officeDocument/2006/relationships" xmlns:m="http://schemas.openxmlformats.org/officeDocument/2006/math" xmlns:v="urn:schemas-microsoft-com:vml" xmlns:wp14="http://schemas.microsoft.com/office/word/2010/wordprocessingDrawing" xmlns:wp="http://schemas.openxmlformats.org/drawingml/2006/wordprocessingDrawing" xmlns:w10="urn:schemas-microsoft-com:office:word" xmlns:w="http://schemas.openxmlformats.org/wordprocessingml/2006/main" xmlns:w14="http://schemas.microsoft.com/office/word/2010/wordml" xmlns:w15="http://schemas.microsoft.com/office/word/2012/wordml" xmlns:w16cex="http://schemas.microsoft.com/office/word/2018/wordml/cex" xmlns:w16cid="http://schemas.microsoft.com/office/word/2016/wordml/cid" xmlns:w16="http://schemas.microsoft.com/office/word/2018/wordml" xmlns:w16sdtdh="http://schemas.microsoft.com/office/word/2020/wordml/sdtdatahash" xmlns:w16se="http://schemas.microsoft.com/office/word/2015/wordml/symex" xmlns:wpg="http://schemas.microsoft.com/office/word/2010/wordprocessingGroup" xmlns:wpi="http://schemas.microsoft.com/office/word/2010/wordprocessingInk" xmlns:wne="http://schemas.microsoft.com/office/word/2006/wordml" xmlns:wps="http://schemas.microsoft.com/office/word/2010/wordprocessingShape" mc:Ignorable="w14 w15 w16se w16cid w16 w16cex w16sdtdh wp14">
+  <w:footnote w:type="separator" w:id="-1">
+    <w:p>
+      <w:pPr>
+        <w:spacing w:after="0" w:line="240" w:lineRule="auto"/>
+      </w:pPr>
+      <w:r>
+        <w:separator/>
+      </w:r>
+    </w:p>
+  </w:footnote>
+  <w:footnote w:type="continuationSeparator" w:id="0">
+    <w:p>
+      <w:pPr>
+        <w:spacing w:after="0" w:line="240" w:lineRule="auto"/>
+      </w:pPr>
+      <w:r>
+        <w:continuationSeparator/>
+      </w:r>
+    </w:p>
+  </w:footnote>
+</w:footnotes>
 </file>
 
 <file path=word/styles.xml><?xml version="1.0" encoding="utf-8"?>
@@ -1093,6 +1133,50 @@
       <w:szCs w:val="20"/>
     </w:rPr>
   </w:style>
+  <w:style w:type="paragraph" w:styleId="Header">
+    <w:name w:val="header"/>
+    <w:basedOn w:val="Normal"/>
+    <w:link w:val="HeaderChar"/>
+    <w:uiPriority w:val="99"/>
+    <w:unhideWhenUsed/>
+    <w:rsid w:val="003B39C9"/>
+    <w:pPr>
+      <w:tabs>
+        <w:tab w:val="center" w:pos="4680"/>
+        <w:tab w:val="right" w:pos="9360"/>
+      </w:tabs>
+      <w:spacing w:after="0" w:line="240" w:lineRule="auto"/>
+    </w:pPr>
+  </w:style>
+  <w:style w:type="character" w:customStyle="1" w:styleId="HeaderChar">
+    <w:name w:val="Header Char"/>
+    <w:basedOn w:val="DefaultParagraphFont"/>
+    <w:link w:val="Header"/>
+    <w:uiPriority w:val="99"/>
+    <w:rsid w:val="003B39C9"/>
+  </w:style>
+  <w:style w:type="paragraph" w:styleId="Footer">
+    <w:name w:val="footer"/>
+    <w:basedOn w:val="Normal"/>
+    <w:link w:val="FooterChar"/>
+    <w:uiPriority w:val="99"/>
+    <w:unhideWhenUsed/>
+    <w:rsid w:val="003B39C9"/>
+    <w:pPr>
+      <w:tabs>
+        <w:tab w:val="center" w:pos="4680"/>
+        <w:tab w:val="right" w:pos="9360"/>
+      </w:tabs>
+      <w:spacing w:after="0" w:line="240" w:lineRule="auto"/>
+    </w:pPr>
+  </w:style>
+  <w:style w:type="character" w:customStyle="1" w:styleId="FooterChar">
+    <w:name w:val="Footer Char"/>
+    <w:basedOn w:val="DefaultParagraphFont"/>
+    <w:link w:val="Footer"/>
+    <w:uiPriority w:val="99"/>
+    <w:rsid w:val="003B39C9"/>
+  </w:style>
 </w:styles>
 </file>
 

</xml_diff>